<commit_message>
Updated poverty calculations for agriculture
</commit_message>
<xml_diff>
--- a/docs/bg-notes/hh-assets-and-fuelwood-use.docx
+++ b/docs/bg-notes/hh-assets-and-fuelwood-use.docx
@@ -250,6 +250,7 @@
         <w:tblW w:type="pct" w:w="4928"/>
         <w:tblLook w:firstRow="1" w:lastRow="0" w:firstColumn="0" w:lastColumn="0" w:noHBand="0" w:noVBand="0" w:val="0020"/>
         <w:jc w:val="start"/>
+        <w:tblLayout w:type="fixed"/>
       </w:tblPr>
       <w:tblGrid>
         <w:gridCol w:w="803"/>
@@ -986,6 +987,7 @@
         <w:tblW w:type="pct" w:w="4884"/>
         <w:tblLook w:firstRow="1" w:lastRow="0" w:firstColumn="0" w:lastColumn="0" w:noHBand="0" w:noVBand="0" w:val="0020"/>
         <w:jc w:val="start"/>
+        <w:tblLayout w:type="fixed"/>
       </w:tblPr>
       <w:tblGrid>
         <w:gridCol w:w="1381"/>
@@ -1684,6 +1686,7 @@
         <w:tblW w:type="pct" w:w="4953"/>
         <w:tblLook w:firstRow="1" w:lastRow="0" w:firstColumn="0" w:lastColumn="0" w:noHBand="0" w:noVBand="0" w:val="0020"/>
         <w:jc w:val="start"/>
+        <w:tblLayout w:type="fixed"/>
       </w:tblPr>
       <w:tblGrid>
         <w:gridCol w:w="1233"/>
@@ -2611,6 +2614,7 @@
         <w:tblW w:type="pct" w:w="4917"/>
         <w:tblLook w:firstRow="1" w:lastRow="0" w:firstColumn="0" w:lastColumn="0" w:noHBand="0" w:noVBand="0" w:val="0020"/>
         <w:jc w:val="start"/>
+        <w:tblLayout w:type="fixed"/>
       </w:tblPr>
       <w:tblGrid>
         <w:gridCol w:w="262"/>
@@ -4124,6 +4128,7 @@
         <w:tblW w:type="pct" w:w="4883"/>
         <w:tblLook w:firstRow="1" w:lastRow="0" w:firstColumn="0" w:lastColumn="0" w:noHBand="0" w:noVBand="0" w:val="0020"/>
         <w:jc w:val="start"/>
+        <w:tblLayout w:type="fixed"/>
       </w:tblPr>
       <w:tblGrid>
         <w:gridCol w:w="648"/>
@@ -5798,6 +5803,25 @@
       <w:jc w:val="center"/>
     </w:pPr>
   </w:style>
+  <w:style w:customStyle="1" w:styleId="AbstractTitle" w:type="paragraph">
+    <w:name w:val="Abstract Title"/>
+    <w:basedOn w:val="Normal"/>
+    <w:next w:val="Abstract"/>
+    <w:qFormat/>
+    <w:pPr>
+      <w:keepNext/>
+      <w:keepLines/>
+      <w:jc w:val="center"/>
+      <w:spacing w:after="0" w:before="300"/>
+    </w:pPr>
+    <w:rPr>
+      <w:sz w:val="20"/>
+      <w:szCs w:val="20"/>
+      <w:b/>
+      <w:color w:val="345A8A"/>
+      &gt;
+    </w:rPr>
+  </w:style>
   <w:style w:customStyle="1" w:styleId="Abstract" w:type="paragraph">
     <w:name w:val="Abstract"/>
     <w:basedOn w:val="Normal"/>
@@ -5806,7 +5830,7 @@
     <w:pPr>
       <w:keepNext/>
       <w:keepLines/>
-      <w:spacing w:after="300" w:before="300"/>
+      <w:spacing w:after="300" w:before="100"/>
     </w:pPr>
     <w:rPr>
       <w:sz w:val="20"/>
@@ -6028,6 +6052,18 @@
     <w:uiPriority w:val="9"/>
     <w:unhideWhenUsed/>
     <w:qFormat/>
+  </w:style>
+  <w:style w:styleId="FootnoteBlockText" w:type="paragraph">
+    <w:name w:val="Footnote Block Text"/>
+    <w:basedOn w:val="Footnote Text"/>
+    <w:next w:val="Footnote Text"/>
+    <w:uiPriority w:val="9"/>
+    <w:unhideWhenUsed/>
+    <w:qFormat/>
+    <w:pPr>
+      <w:spacing w:after="100" w:before="100"/>
+      <w:ind w:firstLine="0" w:left="480" w:right="480"/>
+    </w:pPr>
   </w:style>
   <w:style w:default="1" w:styleId="DefaultParagraphFont" w:type="character">
     <w:name w:val="Default Paragraph Font"/>

</xml_diff>

<commit_message>
Finished tasks related to vulnerability except for maps
</commit_message>
<xml_diff>
--- a/docs/bg-notes/hh-assets-and-fuelwood-use.docx
+++ b/docs/bg-notes/hh-assets-and-fuelwood-use.docx
@@ -247,16 +247,16 @@
     <w:tbl>
       <w:tblPr>
         <w:tblStyle w:val="Table"/>
-        <w:tblW w:type="pct" w:w="4928"/>
+        <w:tblW w:type="pct" w:w="5000"/>
         <w:tblLook w:firstRow="1" w:lastRow="0" w:firstColumn="0" w:lastColumn="0" w:noHBand="0" w:noVBand="0" w:val="0020"/>
         <w:jc w:val="start"/>
         <w:tblLayout w:type="fixed"/>
       </w:tblPr>
       <w:tblGrid>
-        <w:gridCol w:w="803"/>
-        <w:gridCol w:w="1779"/>
-        <w:gridCol w:w="2295"/>
-        <w:gridCol w:w="2926"/>
+        <w:gridCol w:w="556"/>
+        <w:gridCol w:w="1856"/>
+        <w:gridCol w:w="2413"/>
+        <w:gridCol w:w="3093"/>
       </w:tblGrid>
       <w:tr>
         <w:trPr>
@@ -984,16 +984,16 @@
     <w:tbl>
       <w:tblPr>
         <w:tblStyle w:val="Table"/>
-        <w:tblW w:type="pct" w:w="4884"/>
+        <w:tblW w:type="pct" w:w="4877"/>
         <w:tblLook w:firstRow="1" w:lastRow="0" w:firstColumn="0" w:lastColumn="0" w:noHBand="0" w:noVBand="0" w:val="0020"/>
         <w:jc w:val="start"/>
         <w:tblLayout w:type="fixed"/>
       </w:tblPr>
       <w:tblGrid>
-        <w:gridCol w:w="1381"/>
-        <w:gridCol w:w="1473"/>
-        <w:gridCol w:w="2118"/>
-        <w:gridCol w:w="2762"/>
+        <w:gridCol w:w="977"/>
+        <w:gridCol w:w="1564"/>
+        <w:gridCol w:w="2248"/>
+        <w:gridCol w:w="2933"/>
       </w:tblGrid>
       <w:tr>
         <w:trPr>
@@ -4125,18 +4125,18 @@
     <w:tbl>
       <w:tblPr>
         <w:tblStyle w:val="Table"/>
-        <w:tblW w:type="pct" w:w="4883"/>
+        <w:tblW w:type="pct" w:w="5000"/>
         <w:tblLook w:firstRow="1" w:lastRow="0" w:firstColumn="0" w:lastColumn="0" w:noHBand="0" w:noVBand="0" w:val="0020"/>
         <w:jc w:val="start"/>
         <w:tblLayout w:type="fixed"/>
       </w:tblPr>
       <w:tblGrid>
-        <w:gridCol w:w="648"/>
-        <w:gridCol w:w="1018"/>
-        <w:gridCol w:w="1204"/>
-        <w:gridCol w:w="833"/>
-        <w:gridCol w:w="1898"/>
-        <w:gridCol w:w="2130"/>
+        <w:gridCol w:w="639"/>
+        <w:gridCol w:w="1033"/>
+        <w:gridCol w:w="1229"/>
+        <w:gridCol w:w="836"/>
+        <w:gridCol w:w="1967"/>
+        <w:gridCol w:w="2213"/>
       </w:tblGrid>
       <w:tr>
         <w:trPr>

</xml_diff>